<commit_message>
feat: Make image sorting filters configurable via an external `config.ini` file.
</commit_message>
<xml_diff>
--- a/Classidiying Images Filters.docx
+++ b/Classidiying Images Filters.docx
@@ -483,7 +483,6 @@
             <w:pPr>
               <w:bidi w:val="0"/>
               <w:rPr>
-                <w:rFonts w:hint="cs"/>
                 <w:lang w:bidi="he-IL"/>
               </w:rPr>
             </w:pPr>
@@ -501,7 +500,6 @@
       <w:pPr>
         <w:bidi w:val="0"/>
         <w:rPr>
-          <w:rFonts w:hint="cs"/>
           <w:b/>
           <w:bCs/>
           <w:u w:val="single"/>
@@ -517,6 +515,138 @@
         </w:rPr>
         <w:t>Summary of Filters</w:t>
       </w:r>
+    </w:p>
+    <w:p>
+      <w:pPr>
+        <w:bidi w:val="0"/>
+        <w:rPr>
+          <w:lang w:bidi="he-IL"/>
+        </w:rPr>
+      </w:pPr>
+    </w:p>
+    <w:p>
+      <w:pPr>
+        <w:bidi w:val="0"/>
+        <w:rPr>
+          <w:lang w:bidi="he-IL"/>
+        </w:rPr>
+      </w:pPr>
+    </w:p>
+    <w:p>
+      <w:pPr>
+        <w:bidi w:val="0"/>
+        <w:rPr>
+          <w:lang w:bidi="he-IL"/>
+        </w:rPr>
+      </w:pPr>
+    </w:p>
+    <w:p>
+      <w:pPr>
+        <w:bidi w:val="0"/>
+        <w:rPr>
+          <w:lang w:bidi="he-IL"/>
+        </w:rPr>
+      </w:pPr>
+    </w:p>
+    <w:p>
+      <w:pPr>
+        <w:bidi w:val="0"/>
+        <w:rPr>
+          <w:lang w:bidi="he-IL"/>
+        </w:rPr>
+      </w:pPr>
+    </w:p>
+    <w:p>
+      <w:pPr>
+        <w:bidi w:val="0"/>
+        <w:rPr>
+          <w:lang w:bidi="he-IL"/>
+        </w:rPr>
+      </w:pPr>
+    </w:p>
+    <w:p>
+      <w:pPr>
+        <w:tabs>
+          <w:tab w:val="left" w:pos="1860"/>
+        </w:tabs>
+        <w:bidi w:val="0"/>
+        <w:rPr>
+          <w:lang w:bidi="he-IL"/>
+        </w:rPr>
+      </w:pPr>
+      <w:r>
+        <w:rPr>
+          <w:lang w:bidi="he-IL"/>
+        </w:rPr>
+        <w:tab/>
+      </w:r>
+    </w:p>
+    <w:p>
+      <w:pPr>
+        <w:tabs>
+          <w:tab w:val="left" w:pos="1860"/>
+        </w:tabs>
+        <w:bidi w:val="0"/>
+        <w:rPr>
+          <w:lang w:bidi="he-IL"/>
+        </w:rPr>
+      </w:pPr>
+    </w:p>
+    <w:p>
+      <w:pPr>
+        <w:bidi w:val="0"/>
+        <w:rPr>
+          <w:lang w:bidi="he-IL"/>
+        </w:rPr>
+      </w:pPr>
+    </w:p>
+    <w:p>
+      <w:pPr>
+        <w:bidi w:val="0"/>
+        <w:rPr>
+          <w:lang w:bidi="he-IL"/>
+        </w:rPr>
+      </w:pPr>
+    </w:p>
+    <w:p>
+      <w:pPr>
+        <w:bidi w:val="0"/>
+        <w:rPr>
+          <w:lang w:bidi="he-IL"/>
+        </w:rPr>
+      </w:pPr>
+    </w:p>
+    <w:p>
+      <w:pPr>
+        <w:bidi w:val="0"/>
+        <w:rPr>
+          <w:lang w:bidi="he-IL"/>
+        </w:rPr>
+      </w:pPr>
+    </w:p>
+    <w:p>
+      <w:pPr>
+        <w:bidi w:val="0"/>
+        <w:rPr>
+          <w:lang w:bidi="he-IL"/>
+        </w:rPr>
+      </w:pPr>
+    </w:p>
+    <w:p>
+      <w:pPr>
+        <w:bidi w:val="0"/>
+        <w:rPr>
+          <w:lang w:bidi="he-IL"/>
+        </w:rPr>
+      </w:pPr>
+    </w:p>
+    <w:p>
+      <w:pPr>
+        <w:bidi w:val="0"/>
+        <w:rPr>
+          <w:lang w:bidi="he-IL"/>
+        </w:rPr>
+      </w:pPr>
     </w:p>
     <w:sectPr>
       <w:pgSz w:w="11906" w:h="16838"/>
@@ -1139,6 +1269,7 @@
   <w:style w:type="character" w:default="1" w:styleId="a0">
     <w:name w:val="Default Paragraph Font"/>
     <w:uiPriority w:val="1"/>
+    <w:semiHidden/>
     <w:unhideWhenUsed/>
   </w:style>
   <w:style w:type="table" w:default="1" w:styleId="a1">

</xml_diff>